<commit_message>
docs: updated example documentation file
</commit_message>
<xml_diff>
--- a/Vorlagen/Vorlage-IPA-Bericht.docx
+++ b/Vorlagen/Vorlage-IPA-Bericht.docx
@@ -42,7 +42,7 @@
         <w:jc w:val="center"/>
       </w:pPr>
       <w:r>
-        <w:t>Thema</w:t>
+        <w:t>OVWEB – Fertigstellung der Kundenerfassung</w:t>
       </w:r>
     </w:p>
     <w:p>
@@ -50,30 +50,17 @@
         <w:pStyle w:val="berschrift2"/>
         <w:jc w:val="center"/>
       </w:pPr>
-      <w:r>
-        <w:fldChar w:fldCharType="begin"/>
-      </w:r>
-      <w:r>
-        <w:instrText xml:space="preserve"> DATE   \* MERGEFORMAT </w:instrText>
-      </w:r>
-      <w:r>
-        <w:fldChar w:fldCharType="separate"/>
-      </w:r>
-      <w:bookmarkStart w:id="1" w:name="_Toc148513763"/>
-      <w:bookmarkStart w:id="2" w:name="_Toc148530249"/>
-      <w:bookmarkStart w:id="3" w:name="_Toc148531756"/>
-      <w:r>
-        <w:rPr>
-          <w:noProof/>
-        </w:rPr>
-        <w:t>18.10.2023</w:t>
-      </w:r>
-      <w:r>
-        <w:rPr>
-          <w:noProof/>
-        </w:rPr>
-        <w:fldChar w:fldCharType="end"/>
-      </w:r>
+      <w:fldSimple w:instr=" DATE   \* MERGEFORMAT ">
+        <w:bookmarkStart w:id="1" w:name="_Toc148513763"/>
+        <w:bookmarkStart w:id="2" w:name="_Toc148530249"/>
+        <w:bookmarkStart w:id="3" w:name="_Toc148531756"/>
+        <w:r>
+          <w:rPr>
+            <w:noProof/>
+          </w:rPr>
+          <w:t>18.10.2023</w:t>
+        </w:r>
+      </w:fldSimple>
       <w:r>
         <w:br/>
       </w:r>
@@ -96,10 +83,7 @@
       </w:r>
       <w:r>
         <w:br/>
-        <w:t>Generali Versicherungen A</w:t>
-      </w:r>
-      <w:r>
-        <w:t>G</w:t>
+        <w:t>Generali Versicherungen AG</w:t>
       </w:r>
       <w:bookmarkEnd w:id="1"/>
       <w:bookmarkEnd w:id="2"/>
@@ -171,13 +155,7 @@
         <w:rPr>
           <w:rStyle w:val="LauftextGeneraliZchn"/>
         </w:rPr>
-        <w:t xml:space="preserve"> </w:t>
-      </w:r>
-      <w:r>
-        <w:rPr>
-          <w:rStyle w:val="LauftextGeneraliZchn"/>
-        </w:rPr>
-        <w:t>in Arbeit</w:t>
+        <w:t xml:space="preserve"> in Arbeit</w:t>
       </w:r>
       <w:bookmarkEnd w:id="10"/>
       <w:bookmarkEnd w:id="11"/>
@@ -204,13 +182,7 @@
         <w:rPr>
           <w:rStyle w:val="LauftextGeneraliZchn"/>
         </w:rPr>
-        <w:t xml:space="preserve"> </w:t>
-      </w:r>
-      <w:r>
-        <w:rPr>
-          <w:rStyle w:val="LauftextGeneraliZchn"/>
-        </w:rPr>
-        <w:t>Freigegebene (geprüfte) Version</w:t>
+        <w:t xml:space="preserve"> Freigegebene (geprüfte) Version</w:t>
       </w:r>
       <w:bookmarkEnd w:id="12"/>
       <w:bookmarkEnd w:id="13"/>
@@ -909,21 +881,7 @@
           <w:rStyle w:val="LauftextGeneraliZchn"/>
           <w:color w:val="0000FF"/>
         </w:rPr>
-        <w:t>Farbe (</w:t>
-      </w:r>
-      <w:r>
-        <w:rPr>
-          <w:rStyle w:val="LauftextGeneraliZchn"/>
-          <w:color w:val="0000FF"/>
-        </w:rPr>
-        <w:t>#0000FF</w:t>
-      </w:r>
-      <w:r>
-        <w:rPr>
-          <w:rStyle w:val="LauftextGeneraliZchn"/>
-          <w:color w:val="0000FF"/>
-        </w:rPr>
-        <w:t xml:space="preserve">) </w:t>
+        <w:t xml:space="preserve">Farbe (#0000FF) </w:t>
       </w:r>
       <w:r>
         <w:rPr>
@@ -952,6 +910,11 @@
     <w:sdt>
       <w:sdtPr>
         <w:rPr>
+          <w:b w:val="0"/>
+          <w:bCs w:val="0"/>
+          <w:color w:val="auto"/>
+          <w:sz w:val="18"/>
+          <w:szCs w:val="18"/>
           <w:lang w:val="de-DE"/>
         </w:rPr>
         <w:id w:val="-743725304"/>
@@ -960,13 +923,6 @@
           <w:docPartUnique/>
         </w:docPartObj>
       </w:sdtPr>
-      <w:sdtEndPr>
-        <w:rPr>
-          <w:color w:val="auto"/>
-          <w:sz w:val="18"/>
-          <w:szCs w:val="18"/>
-        </w:rPr>
-      </w:sdtEndPr>
       <w:sdtContent>
         <w:p>
           <w:pPr>
@@ -4819,16 +4775,7 @@
               <w:pStyle w:val="LauftextGenerali"/>
             </w:pPr>
             <w:r>
-              <w:t xml:space="preserve">User Story </w:t>
-            </w:r>
-            <w:r>
-              <w:t>–</w:t>
-            </w:r>
-            <w:r>
-              <w:t xml:space="preserve"> 0</w:t>
-            </w:r>
-            <w:r>
-              <w:t>2</w:t>
+              <w:t>User Story – 02</w:t>
             </w:r>
           </w:p>
         </w:tc>
@@ -4847,10 +4794,7 @@
               <w:pStyle w:val="LauftextGenerali"/>
             </w:pPr>
             <w:r>
-              <w:t>[</w:t>
-            </w:r>
-            <w:r>
-              <w:t>Description]</w:t>
+              <w:t>[Description]</w:t>
             </w:r>
           </w:p>
         </w:tc>
@@ -4874,16 +4818,7 @@
               <w:pStyle w:val="LauftextGenerali"/>
             </w:pPr>
             <w:r>
-              <w:t xml:space="preserve">User Story </w:t>
-            </w:r>
-            <w:r>
-              <w:t>–</w:t>
-            </w:r>
-            <w:r>
-              <w:t xml:space="preserve"> 0</w:t>
-            </w:r>
-            <w:r>
-              <w:t>3</w:t>
+              <w:t>User Story – 03</w:t>
             </w:r>
           </w:p>
         </w:tc>
@@ -4926,16 +4861,7 @@
               <w:pStyle w:val="LauftextGenerali"/>
             </w:pPr>
             <w:r>
-              <w:t xml:space="preserve">User Story </w:t>
-            </w:r>
-            <w:r>
-              <w:t>–</w:t>
-            </w:r>
-            <w:r>
-              <w:t xml:space="preserve"> 0</w:t>
-            </w:r>
-            <w:r>
-              <w:t>4</w:t>
+              <w:t>User Story – 04</w:t>
             </w:r>
           </w:p>
         </w:tc>
@@ -4978,16 +4904,7 @@
               <w:pStyle w:val="LauftextGenerali"/>
             </w:pPr>
             <w:r>
-              <w:t xml:space="preserve">User Story </w:t>
-            </w:r>
-            <w:r>
-              <w:t>–</w:t>
-            </w:r>
-            <w:r>
-              <w:t xml:space="preserve"> 0</w:t>
-            </w:r>
-            <w:r>
-              <w:t>5</w:t>
+              <w:t>User Story – 05</w:t>
             </w:r>
           </w:p>
         </w:tc>
@@ -5030,16 +4947,7 @@
               <w:pStyle w:val="LauftextGenerali"/>
             </w:pPr>
             <w:r>
-              <w:t xml:space="preserve">User Story </w:t>
-            </w:r>
-            <w:r>
-              <w:t>–</w:t>
-            </w:r>
-            <w:r>
-              <w:t xml:space="preserve"> 0</w:t>
-            </w:r>
-            <w:r>
-              <w:t>6</w:t>
+              <w:t>User Story – 06</w:t>
             </w:r>
           </w:p>
         </w:tc>
@@ -5082,16 +4990,7 @@
               <w:pStyle w:val="LauftextGenerali"/>
             </w:pPr>
             <w:r>
-              <w:t xml:space="preserve">User Story </w:t>
-            </w:r>
-            <w:r>
-              <w:t>–</w:t>
-            </w:r>
-            <w:r>
-              <w:t xml:space="preserve"> 0</w:t>
-            </w:r>
-            <w:r>
-              <w:t>7</w:t>
+              <w:t>User Story – 07</w:t>
             </w:r>
           </w:p>
         </w:tc>
@@ -5128,10 +5027,7 @@
       </w:pPr>
       <w:bookmarkStart w:id="55" w:name="_Toc148531793"/>
       <w:r>
-        <w:t>A</w:t>
-      </w:r>
-      <w:r>
-        <w:t>uswahlkriterien</w:t>
+        <w:t>Auswahlkriterien</w:t>
       </w:r>
       <w:bookmarkEnd w:id="55"/>
     </w:p>
@@ -5274,215 +5170,272 @@
       </w:r>
       <w:bookmarkEnd w:id="64"/>
     </w:p>
+    <w:p/>
     <w:tbl>
       <w:tblPr>
-        <w:tblStyle w:val="Gitternetztabelle1hell"/>
+        <w:tblStyle w:val="Tabellenraster"/>
         <w:tblW w:w="0" w:type="auto"/>
         <w:tblLook w:val="04A0" w:firstRow="1" w:lastRow="0" w:firstColumn="1" w:lastColumn="0" w:noHBand="0" w:noVBand="1"/>
       </w:tblPr>
       <w:tblGrid>
-        <w:gridCol w:w="4531"/>
-        <w:gridCol w:w="4531"/>
+        <w:gridCol w:w="2268"/>
+        <w:gridCol w:w="6804"/>
       </w:tblGrid>
       <w:tr>
         <w:trPr>
-          <w:cnfStyle w:val="100000000000" w:firstRow="1" w:lastRow="0" w:firstColumn="0" w:lastColumn="0" w:oddVBand="0" w:evenVBand="0" w:oddHBand="0" w:evenHBand="0" w:firstRowFirstColumn="0" w:firstRowLastColumn="0" w:lastRowFirstColumn="0" w:lastRowLastColumn="0"/>
+          <w:trHeight w:val="340"/>
         </w:trPr>
         <w:tc>
           <w:tcPr>
-            <w:cnfStyle w:val="001000000000" w:firstRow="0" w:lastRow="0" w:firstColumn="1" w:lastColumn="0" w:oddVBand="0" w:evenVBand="0" w:oddHBand="0" w:evenHBand="0" w:firstRowFirstColumn="0" w:firstRowLastColumn="0" w:lastRowFirstColumn="0" w:lastRowLastColumn="0"/>
-            <w:tcW w:w="4531" w:type="dxa"/>
+            <w:tcW w:w="2268" w:type="dxa"/>
+            <w:tcBorders>
+              <w:top w:val="single" w:sz="18" w:space="0" w:color="C00000"/>
+              <w:left w:val="nil"/>
+              <w:bottom w:val="single" w:sz="18" w:space="0" w:color="C00000"/>
+              <w:right w:val="nil"/>
+            </w:tcBorders>
+            <w:vAlign w:val="center"/>
+          </w:tcPr>
+          <w:p>
+            <w:pPr>
+              <w:pStyle w:val="berschrift3"/>
+              <w:rPr>
+                <w:b/>
+                <w:bCs/>
+              </w:rPr>
+            </w:pPr>
+            <w:r>
+              <w:rPr>
+                <w:b/>
+                <w:bCs/>
+              </w:rPr>
+              <w:lastRenderedPageBreak/>
+              <w:t>Begriff</w:t>
+            </w:r>
+          </w:p>
+        </w:tc>
+        <w:tc>
+          <w:tcPr>
+            <w:tcW w:w="6804" w:type="dxa"/>
+            <w:tcBorders>
+              <w:top w:val="single" w:sz="18" w:space="0" w:color="C00000"/>
+              <w:left w:val="nil"/>
+              <w:bottom w:val="single" w:sz="18" w:space="0" w:color="C00000"/>
+              <w:right w:val="nil"/>
+            </w:tcBorders>
+            <w:vAlign w:val="center"/>
+          </w:tcPr>
+          <w:p>
+            <w:pPr>
+              <w:pStyle w:val="berschrift3"/>
+              <w:rPr>
+                <w:b/>
+                <w:bCs/>
+              </w:rPr>
+            </w:pPr>
+            <w:r>
+              <w:rPr>
+                <w:b/>
+                <w:bCs/>
+              </w:rPr>
+              <w:t>Definition</w:t>
+            </w:r>
+          </w:p>
+        </w:tc>
+      </w:tr>
+      <w:tr>
+        <w:trPr>
+          <w:trHeight w:val="412"/>
+        </w:trPr>
+        <w:tc>
+          <w:tcPr>
+            <w:tcW w:w="2268" w:type="dxa"/>
+            <w:tcBorders>
+              <w:top w:val="single" w:sz="18" w:space="0" w:color="C00000"/>
+              <w:left w:val="single" w:sz="12" w:space="0" w:color="FFFFFF" w:themeColor="background1"/>
+              <w:bottom w:val="single" w:sz="12" w:space="0" w:color="auto"/>
+              <w:right w:val="single" w:sz="12" w:space="0" w:color="FFFFFF" w:themeColor="background1"/>
+            </w:tcBorders>
           </w:tcPr>
           <w:p>
             <w:pPr>
               <w:pStyle w:val="LauftextGenerali"/>
             </w:pPr>
             <w:r>
-              <w:lastRenderedPageBreak/>
-              <w:t>Begriff</w:t>
+              <w:t>[Begriff 01]</w:t>
             </w:r>
           </w:p>
         </w:tc>
         <w:tc>
           <w:tcPr>
-            <w:tcW w:w="4531" w:type="dxa"/>
-          </w:tcPr>
-          <w:p>
-            <w:pPr>
-              <w:pStyle w:val="LauftextGenerali"/>
-              <w:cnfStyle w:val="100000000000" w:firstRow="1" w:lastRow="0" w:firstColumn="0" w:lastColumn="0" w:oddVBand="0" w:evenVBand="0" w:oddHBand="0" w:evenHBand="0" w:firstRowFirstColumn="0" w:firstRowLastColumn="0" w:lastRowFirstColumn="0" w:lastRowLastColumn="0"/>
-            </w:pPr>
-            <w:r>
-              <w:t>Definition</w:t>
-            </w:r>
-          </w:p>
-        </w:tc>
-      </w:tr>
-      <w:tr>
-        <w:tc>
-          <w:tcPr>
-            <w:cnfStyle w:val="001000000000" w:firstRow="0" w:lastRow="0" w:firstColumn="1" w:lastColumn="0" w:oddVBand="0" w:evenVBand="0" w:oddHBand="0" w:evenHBand="0" w:firstRowFirstColumn="0" w:firstRowLastColumn="0" w:lastRowFirstColumn="0" w:lastRowLastColumn="0"/>
-            <w:tcW w:w="4531" w:type="dxa"/>
+            <w:tcW w:w="6804" w:type="dxa"/>
+            <w:tcBorders>
+              <w:top w:val="single" w:sz="18" w:space="0" w:color="C00000"/>
+              <w:left w:val="single" w:sz="12" w:space="0" w:color="FFFFFF" w:themeColor="background1"/>
+              <w:bottom w:val="single" w:sz="12" w:space="0" w:color="auto"/>
+              <w:right w:val="single" w:sz="12" w:space="0" w:color="FFFFFF" w:themeColor="background1"/>
+            </w:tcBorders>
           </w:tcPr>
           <w:p>
             <w:pPr>
               <w:pStyle w:val="LauftextGenerali"/>
             </w:pPr>
-          </w:p>
-        </w:tc>
-        <w:tc>
-          <w:tcPr>
-            <w:tcW w:w="4531" w:type="dxa"/>
-          </w:tcPr>
-          <w:p>
-            <w:pPr>
-              <w:pStyle w:val="LauftextGenerali"/>
-              <w:cnfStyle w:val="000000000000" w:firstRow="0" w:lastRow="0" w:firstColumn="0" w:lastColumn="0" w:oddVBand="0" w:evenVBand="0" w:oddHBand="0" w:evenHBand="0" w:firstRowFirstColumn="0" w:firstRowLastColumn="0" w:lastRowFirstColumn="0" w:lastRowLastColumn="0"/>
-            </w:pPr>
+            <w:r>
+              <w:t>[</w:t>
+            </w:r>
+            <w:r>
+              <w:t>Definition</w:t>
+            </w:r>
+            <w:r>
+              <w:t>]</w:t>
+            </w:r>
           </w:p>
         </w:tc>
       </w:tr>
       <w:tr>
+        <w:trPr>
+          <w:trHeight w:val="340"/>
+        </w:trPr>
         <w:tc>
           <w:tcPr>
-            <w:cnfStyle w:val="001000000000" w:firstRow="0" w:lastRow="0" w:firstColumn="1" w:lastColumn="0" w:oddVBand="0" w:evenVBand="0" w:oddHBand="0" w:evenHBand="0" w:firstRowFirstColumn="0" w:firstRowLastColumn="0" w:lastRowFirstColumn="0" w:lastRowLastColumn="0"/>
-            <w:tcW w:w="4531" w:type="dxa"/>
+            <w:tcW w:w="2268" w:type="dxa"/>
+            <w:tcBorders>
+              <w:top w:val="single" w:sz="12" w:space="0" w:color="auto"/>
+              <w:left w:val="single" w:sz="12" w:space="0" w:color="FFFFFF" w:themeColor="background1"/>
+              <w:bottom w:val="single" w:sz="12" w:space="0" w:color="auto"/>
+              <w:right w:val="single" w:sz="12" w:space="0" w:color="FFFFFF" w:themeColor="background1"/>
+            </w:tcBorders>
           </w:tcPr>
           <w:p>
             <w:pPr>
               <w:pStyle w:val="LauftextGenerali"/>
             </w:pPr>
+            <w:r>
+              <w:t>[Begriff 02]</w:t>
+            </w:r>
           </w:p>
         </w:tc>
         <w:tc>
           <w:tcPr>
-            <w:tcW w:w="4531" w:type="dxa"/>
-          </w:tcPr>
-          <w:p>
-            <w:pPr>
-              <w:pStyle w:val="LauftextGenerali"/>
-              <w:cnfStyle w:val="000000000000" w:firstRow="0" w:lastRow="0" w:firstColumn="0" w:lastColumn="0" w:oddVBand="0" w:evenVBand="0" w:oddHBand="0" w:evenHBand="0" w:firstRowFirstColumn="0" w:firstRowLastColumn="0" w:lastRowFirstColumn="0" w:lastRowLastColumn="0"/>
-            </w:pPr>
-          </w:p>
-        </w:tc>
-      </w:tr>
-      <w:tr>
-        <w:tc>
-          <w:tcPr>
-            <w:cnfStyle w:val="001000000000" w:firstRow="0" w:lastRow="0" w:firstColumn="1" w:lastColumn="0" w:oddVBand="0" w:evenVBand="0" w:oddHBand="0" w:evenHBand="0" w:firstRowFirstColumn="0" w:firstRowLastColumn="0" w:lastRowFirstColumn="0" w:lastRowLastColumn="0"/>
-            <w:tcW w:w="4531" w:type="dxa"/>
+            <w:tcW w:w="6804" w:type="dxa"/>
+            <w:tcBorders>
+              <w:top w:val="single" w:sz="12" w:space="0" w:color="auto"/>
+              <w:left w:val="single" w:sz="12" w:space="0" w:color="FFFFFF" w:themeColor="background1"/>
+              <w:bottom w:val="single" w:sz="12" w:space="0" w:color="auto"/>
+              <w:right w:val="single" w:sz="12" w:space="0" w:color="FFFFFF" w:themeColor="background1"/>
+            </w:tcBorders>
           </w:tcPr>
           <w:p>
             <w:pPr>
               <w:pStyle w:val="LauftextGenerali"/>
             </w:pPr>
-          </w:p>
-        </w:tc>
-        <w:tc>
-          <w:tcPr>
-            <w:tcW w:w="4531" w:type="dxa"/>
-          </w:tcPr>
-          <w:p>
-            <w:pPr>
-              <w:pStyle w:val="LauftextGenerali"/>
-              <w:cnfStyle w:val="000000000000" w:firstRow="0" w:lastRow="0" w:firstColumn="0" w:lastColumn="0" w:oddVBand="0" w:evenVBand="0" w:oddHBand="0" w:evenHBand="0" w:firstRowFirstColumn="0" w:firstRowLastColumn="0" w:lastRowFirstColumn="0" w:lastRowLastColumn="0"/>
-            </w:pPr>
+            <w:r>
+              <w:t>[D</w:t>
+            </w:r>
+            <w:r>
+              <w:t>efinition</w:t>
+            </w:r>
+            <w:r>
+              <w:t>]</w:t>
+            </w:r>
           </w:p>
         </w:tc>
       </w:tr>
       <w:tr>
+        <w:trPr>
+          <w:trHeight w:val="340"/>
+        </w:trPr>
         <w:tc>
           <w:tcPr>
-            <w:cnfStyle w:val="001000000000" w:firstRow="0" w:lastRow="0" w:firstColumn="1" w:lastColumn="0" w:oddVBand="0" w:evenVBand="0" w:oddHBand="0" w:evenHBand="0" w:firstRowFirstColumn="0" w:firstRowLastColumn="0" w:lastRowFirstColumn="0" w:lastRowLastColumn="0"/>
-            <w:tcW w:w="4531" w:type="dxa"/>
+            <w:tcW w:w="2268" w:type="dxa"/>
+            <w:tcBorders>
+              <w:top w:val="single" w:sz="12" w:space="0" w:color="auto"/>
+              <w:left w:val="single" w:sz="12" w:space="0" w:color="FFFFFF" w:themeColor="background1"/>
+              <w:bottom w:val="single" w:sz="12" w:space="0" w:color="auto"/>
+              <w:right w:val="single" w:sz="12" w:space="0" w:color="FFFFFF" w:themeColor="background1"/>
+            </w:tcBorders>
           </w:tcPr>
           <w:p>
             <w:pPr>
               <w:pStyle w:val="LauftextGenerali"/>
             </w:pPr>
+            <w:r>
+              <w:t>[</w:t>
+            </w:r>
+            <w:r>
+              <w:t>Begriff 0</w:t>
+            </w:r>
+            <w:r>
+              <w:t>3]</w:t>
+            </w:r>
           </w:p>
         </w:tc>
         <w:tc>
           <w:tcPr>
-            <w:tcW w:w="4531" w:type="dxa"/>
-          </w:tcPr>
-          <w:p>
-            <w:pPr>
-              <w:pStyle w:val="LauftextGenerali"/>
-              <w:cnfStyle w:val="000000000000" w:firstRow="0" w:lastRow="0" w:firstColumn="0" w:lastColumn="0" w:oddVBand="0" w:evenVBand="0" w:oddHBand="0" w:evenHBand="0" w:firstRowFirstColumn="0" w:firstRowLastColumn="0" w:lastRowFirstColumn="0" w:lastRowLastColumn="0"/>
-            </w:pPr>
-          </w:p>
-        </w:tc>
-      </w:tr>
-      <w:tr>
-        <w:tc>
-          <w:tcPr>
-            <w:cnfStyle w:val="001000000000" w:firstRow="0" w:lastRow="0" w:firstColumn="1" w:lastColumn="0" w:oddVBand="0" w:evenVBand="0" w:oddHBand="0" w:evenHBand="0" w:firstRowFirstColumn="0" w:firstRowLastColumn="0" w:lastRowFirstColumn="0" w:lastRowLastColumn="0"/>
-            <w:tcW w:w="4531" w:type="dxa"/>
+            <w:tcW w:w="6804" w:type="dxa"/>
+            <w:tcBorders>
+              <w:top w:val="single" w:sz="12" w:space="0" w:color="auto"/>
+              <w:left w:val="single" w:sz="12" w:space="0" w:color="FFFFFF" w:themeColor="background1"/>
+              <w:bottom w:val="single" w:sz="12" w:space="0" w:color="auto"/>
+              <w:right w:val="single" w:sz="12" w:space="0" w:color="FFFFFF" w:themeColor="background1"/>
+            </w:tcBorders>
           </w:tcPr>
           <w:p>
             <w:pPr>
               <w:pStyle w:val="LauftextGenerali"/>
             </w:pPr>
-          </w:p>
-        </w:tc>
-        <w:tc>
-          <w:tcPr>
-            <w:tcW w:w="4531" w:type="dxa"/>
-          </w:tcPr>
-          <w:p>
-            <w:pPr>
-              <w:pStyle w:val="LauftextGenerali"/>
-              <w:cnfStyle w:val="000000000000" w:firstRow="0" w:lastRow="0" w:firstColumn="0" w:lastColumn="0" w:oddVBand="0" w:evenVBand="0" w:oddHBand="0" w:evenHBand="0" w:firstRowFirstColumn="0" w:firstRowLastColumn="0" w:lastRowFirstColumn="0" w:lastRowLastColumn="0"/>
-            </w:pPr>
+            <w:r>
+              <w:t>[Definition]</w:t>
+            </w:r>
           </w:p>
         </w:tc>
       </w:tr>
       <w:tr>
+        <w:trPr>
+          <w:trHeight w:val="340"/>
+        </w:trPr>
         <w:tc>
           <w:tcPr>
-            <w:cnfStyle w:val="001000000000" w:firstRow="0" w:lastRow="0" w:firstColumn="1" w:lastColumn="0" w:oddVBand="0" w:evenVBand="0" w:oddHBand="0" w:evenHBand="0" w:firstRowFirstColumn="0" w:firstRowLastColumn="0" w:lastRowFirstColumn="0" w:lastRowLastColumn="0"/>
-            <w:tcW w:w="4531" w:type="dxa"/>
+            <w:tcW w:w="2268" w:type="dxa"/>
+            <w:tcBorders>
+              <w:top w:val="single" w:sz="12" w:space="0" w:color="auto"/>
+              <w:left w:val="single" w:sz="12" w:space="0" w:color="FFFFFF" w:themeColor="background1"/>
+              <w:bottom w:val="single" w:sz="12" w:space="0" w:color="auto"/>
+              <w:right w:val="single" w:sz="12" w:space="0" w:color="FFFFFF" w:themeColor="background1"/>
+            </w:tcBorders>
           </w:tcPr>
           <w:p>
             <w:pPr>
               <w:pStyle w:val="LauftextGenerali"/>
             </w:pPr>
+            <w:r>
+              <w:t>[</w:t>
+            </w:r>
+            <w:r>
+              <w:t>Begriff 0</w:t>
+            </w:r>
+            <w:r>
+              <w:t>4]</w:t>
+            </w:r>
           </w:p>
         </w:tc>
         <w:tc>
           <w:tcPr>
-            <w:tcW w:w="4531" w:type="dxa"/>
-          </w:tcPr>
-          <w:p>
-            <w:pPr>
-              <w:pStyle w:val="LauftextGenerali"/>
-              <w:cnfStyle w:val="000000000000" w:firstRow="0" w:lastRow="0" w:firstColumn="0" w:lastColumn="0" w:oddVBand="0" w:evenVBand="0" w:oddHBand="0" w:evenHBand="0" w:firstRowFirstColumn="0" w:firstRowLastColumn="0" w:lastRowFirstColumn="0" w:lastRowLastColumn="0"/>
-            </w:pPr>
-          </w:p>
-        </w:tc>
-      </w:tr>
-      <w:tr>
-        <w:tc>
-          <w:tcPr>
-            <w:cnfStyle w:val="001000000000" w:firstRow="0" w:lastRow="0" w:firstColumn="1" w:lastColumn="0" w:oddVBand="0" w:evenVBand="0" w:oddHBand="0" w:evenHBand="0" w:firstRowFirstColumn="0" w:firstRowLastColumn="0" w:lastRowFirstColumn="0" w:lastRowLastColumn="0"/>
-            <w:tcW w:w="4531" w:type="dxa"/>
+            <w:tcW w:w="6804" w:type="dxa"/>
+            <w:tcBorders>
+              <w:top w:val="single" w:sz="12" w:space="0" w:color="auto"/>
+              <w:left w:val="single" w:sz="12" w:space="0" w:color="FFFFFF" w:themeColor="background1"/>
+              <w:bottom w:val="single" w:sz="12" w:space="0" w:color="auto"/>
+              <w:right w:val="single" w:sz="12" w:space="0" w:color="FFFFFF" w:themeColor="background1"/>
+            </w:tcBorders>
           </w:tcPr>
           <w:p>
             <w:pPr>
               <w:pStyle w:val="LauftextGenerali"/>
             </w:pPr>
-          </w:p>
-        </w:tc>
-        <w:tc>
-          <w:tcPr>
-            <w:tcW w:w="4531" w:type="dxa"/>
-          </w:tcPr>
-          <w:p>
-            <w:pPr>
-              <w:pStyle w:val="LauftextGenerali"/>
-              <w:cnfStyle w:val="000000000000" w:firstRow="0" w:lastRow="0" w:firstColumn="0" w:lastColumn="0" w:oddVBand="0" w:evenVBand="0" w:oddHBand="0" w:evenHBand="0" w:firstRowFirstColumn="0" w:firstRowLastColumn="0" w:lastRowFirstColumn="0" w:lastRowLastColumn="0"/>
-            </w:pPr>
+            <w:r>
+              <w:t>[Definition]</w:t>
+            </w:r>
           </w:p>
         </w:tc>
       </w:tr>
@@ -7172,7 +7125,7 @@
   <w:style w:type="paragraph" w:default="1" w:styleId="Standard">
     <w:name w:val="Normal"/>
     <w:qFormat/>
-    <w:rsid w:val="003E7A5F"/>
+    <w:rsid w:val="00953645"/>
     <w:rPr>
       <w:rFonts w:ascii="Arial" w:hAnsi="Arial" w:cs="Arial"/>
       <w:sz w:val="18"/>
@@ -7235,6 +7188,7 @@
   <w:style w:type="character" w:default="1" w:styleId="Absatz-Standardschriftart">
     <w:name w:val="Default Paragraph Font"/>
     <w:uiPriority w:val="1"/>
+    <w:semiHidden/>
     <w:unhideWhenUsed/>
   </w:style>
   <w:style w:type="table" w:default="1" w:styleId="NormaleTabelle">

</xml_diff>